<commit_message>
Samuel’s Problem Theorem || (06:36 ( W . I . B[Waktu Indonesia bagian Barat]), 23/01/2026), Batam, Kepulauan Riau, Indonesia || #WARGABANTUWARGA #NOBELSNOINDONESIANYES #NUSANTARIANBERSATU #ACAB #LAWANPEMERINTAHANINDONESIAKORUPPENINDASRAKYATDENGANPENGETAHUAN #WANGSANUSANTARABERTOLENRANSI #RUPIAHFIRST #HIDUPMAHASISWA #HIDUPRAKYATINDONESIA
Samuel’s Problem Theorem || (06:36 ( W . I . B[Waktu Indonesia bagian Barat]), 23/01/2026), Batam, Kepulauan Riau, Indonesia || #WARGABANTUWARGA #NOBELSNOINDONESIANYES #NUSANTARIANBERSATU #ACAB #LAWANPEMERINTAHANINDONESIAKORUPPENINDASRAKYATDENGANPENGETAHUAN #WANGSANUSANTARABERTOLENRANSI #RUPIAHFIRST #HIDUPMAHASISWA #HIDUPRAKYATINDONESIA
</commit_message>
<xml_diff>
--- a/Samuel Problem Theorem.docx
+++ b/Samuel Problem Theorem.docx
@@ -33,7 +33,6 @@
           <w:lang w:val="id-ID"/>
         </w:rPr>
       </w:pPr>
-      <w:proofErr w:type="spellStart"/>
       <w:r>
         <w:rPr>
           <w:rFonts w:ascii="Times New Roman" w:eastAsiaTheme="minorEastAsia" w:hAnsi="Times New Roman" w:cs="Times New Roman"/>
@@ -41,55 +40,7 @@
           <w:szCs w:val="24"/>
           <w:lang w:val="id-ID"/>
         </w:rPr>
-        <w:t>by</w:t>
-      </w:r>
-      <w:proofErr w:type="spellEnd"/>
-      <w:r>
-        <w:rPr>
-          <w:rFonts w:ascii="Times New Roman" w:eastAsiaTheme="minorEastAsia" w:hAnsi="Times New Roman" w:cs="Times New Roman"/>
-          <w:sz w:val="24"/>
-          <w:szCs w:val="24"/>
-          <w:lang w:val="id-ID"/>
-        </w:rPr>
-        <w:t xml:space="preserve"> : Samuel Hasiholan </w:t>
-      </w:r>
-      <w:r>
-        <w:rPr>
-          <w:rFonts w:ascii="Times New Roman" w:eastAsiaTheme="minorEastAsia" w:hAnsi="Times New Roman" w:cs="Times New Roman"/>
-          <w:sz w:val="24"/>
-          <w:szCs w:val="24"/>
-          <w:lang w:val="id-ID"/>
-        </w:rPr>
-        <w:t>/</w:t>
-      </w:r>
-      <w:r>
-        <w:rPr>
-          <w:rFonts w:ascii="Times New Roman" w:eastAsiaTheme="minorEastAsia" w:hAnsi="Times New Roman" w:cs="Times New Roman"/>
-          <w:sz w:val="24"/>
-          <w:szCs w:val="24"/>
-          <w:lang w:val="id-ID"/>
-        </w:rPr>
-        <w:t xml:space="preserve">Omega Purba, S. </w:t>
-      </w:r>
-      <w:proofErr w:type="spellStart"/>
-      <w:r>
-        <w:rPr>
-          <w:rFonts w:ascii="Times New Roman" w:eastAsiaTheme="minorEastAsia" w:hAnsi="Times New Roman" w:cs="Times New Roman"/>
-          <w:sz w:val="24"/>
-          <w:szCs w:val="24"/>
-          <w:lang w:val="id-ID"/>
-        </w:rPr>
-        <w:t>Tr</w:t>
-      </w:r>
-      <w:proofErr w:type="spellEnd"/>
-      <w:r>
-        <w:rPr>
-          <w:rFonts w:ascii="Times New Roman" w:eastAsiaTheme="minorEastAsia" w:hAnsi="Times New Roman" w:cs="Times New Roman"/>
-          <w:sz w:val="24"/>
-          <w:szCs w:val="24"/>
-          <w:lang w:val="id-ID"/>
-        </w:rPr>
-        <w:t>. T.</w:t>
+        <w:t>by : Samuel Hasiholan Omega Purba, S. Tr. T.</w:t>
       </w:r>
     </w:p>
     <w:p>
@@ -124,7 +75,6 @@
           <w:lang w:val="id-ID"/>
         </w:rPr>
       </w:pPr>
-      <w:proofErr w:type="spellStart"/>
       <w:r>
         <w:rPr>
           <w:rFonts w:ascii="Times New Roman" w:eastAsiaTheme="minorEastAsia" w:hAnsi="Times New Roman" w:cs="Times New Roman"/>
@@ -132,17 +82,7 @@
           <w:szCs w:val="24"/>
           <w:lang w:val="id-ID"/>
         </w:rPr>
-        <w:t>Prodi</w:t>
-      </w:r>
-      <w:proofErr w:type="spellEnd"/>
-      <w:r>
-        <w:rPr>
-          <w:rFonts w:ascii="Times New Roman" w:eastAsiaTheme="minorEastAsia" w:hAnsi="Times New Roman" w:cs="Times New Roman"/>
-          <w:sz w:val="24"/>
-          <w:szCs w:val="24"/>
-          <w:lang w:val="id-ID"/>
-        </w:rPr>
-        <w:t xml:space="preserve"> Teknik Robotika dan Kecerdasan buatan</w:t>
+        <w:t>Prodi Teknik Robotika dan Kecerdasan buatan</w:t>
       </w:r>
     </w:p>
     <w:p>
@@ -266,7 +206,7 @@
                       <w:sz w:val="24"/>
                       <w:szCs w:val="24"/>
                     </w:rPr>
-                    <m:t>x</m:t>
+                    <m:t>2</m:t>
                   </m:r>
                 </m:sup>
               </m:sSup>
@@ -308,7 +248,7 @@
                   <w:sz w:val="24"/>
                   <w:szCs w:val="24"/>
                 </w:rPr>
-                <m:t>x</m:t>
+                <m:t>2</m:t>
               </m:r>
             </m:sup>
           </m:sSup>
@@ -367,7 +307,6 @@
           <w:szCs w:val="24"/>
         </w:rPr>
       </w:pPr>
-      <w:proofErr w:type="gramStart"/>
       <w:r>
         <w:rPr>
           <w:rFonts w:ascii="Times New Roman" w:hAnsi="Times New Roman" w:cs="Times New Roman"/>
@@ -376,7 +315,6 @@
         </w:rPr>
         <w:t>Quote’s :</w:t>
       </w:r>
-      <w:proofErr w:type="gramEnd"/>
     </w:p>
     <w:p>
       <w:pPr>
@@ -388,7 +326,6 @@
           <w:szCs w:val="24"/>
         </w:rPr>
       </w:pPr>
-      <w:proofErr w:type="gramStart"/>
       <w:r>
         <w:rPr>
           <w:rFonts w:ascii="Times New Roman" w:hAnsi="Times New Roman" w:cs="Times New Roman"/>
@@ -403,34 +340,7 @@
           <w:sz w:val="24"/>
           <w:szCs w:val="24"/>
         </w:rPr>
-        <w:t xml:space="preserve"> Se</w:t>
-      </w:r>
-      <w:proofErr w:type="gramEnd"/>
-      <w:r>
-        <w:rPr>
-          <w:rFonts w:ascii="Times New Roman" w:hAnsi="Times New Roman" w:cs="Times New Roman"/>
-          <w:sz w:val="24"/>
-          <w:szCs w:val="24"/>
-        </w:rPr>
-        <w:t>-Kata dan Se-</w:t>
-      </w:r>
-      <w:proofErr w:type="spellStart"/>
-      <w:r>
-        <w:rPr>
-          <w:rFonts w:ascii="Times New Roman" w:hAnsi="Times New Roman" w:cs="Times New Roman"/>
-          <w:sz w:val="24"/>
-          <w:szCs w:val="24"/>
-        </w:rPr>
-        <w:t>Perbuatan</w:t>
-      </w:r>
-      <w:proofErr w:type="spellEnd"/>
-      <w:r>
-        <w:rPr>
-          <w:rFonts w:ascii="Times New Roman" w:hAnsi="Times New Roman" w:cs="Times New Roman"/>
-          <w:sz w:val="24"/>
-          <w:szCs w:val="24"/>
-        </w:rPr>
-        <w:t xml:space="preserve"> </w:t>
+        <w:t xml:space="preserve"> Se-Kata dan Se-Perbuatan </w:t>
       </w:r>
       <w:r>
         <w:rPr>
@@ -457,43 +367,26 @@
           <w:sz w:val="24"/>
           <w:szCs w:val="24"/>
         </w:rPr>
-        <w:t xml:space="preserve">Samuel </w:t>
+        <w:t>Samuel Hasiholan Omega, S. Tr. T. (Founder : BeruangLaut.ID)</w:t>
       </w:r>
-      <w:proofErr w:type="spellStart"/>
+    </w:p>
+    <w:p>
+      <w:pPr>
+        <w:spacing w:line="360" w:lineRule="auto"/>
+        <w:jc w:val="center"/>
+        <w:rPr>
+          <w:rFonts w:ascii="Times New Roman" w:hAnsi="Times New Roman" w:cs="Times New Roman"/>
+          <w:sz w:val="24"/>
+          <w:szCs w:val="24"/>
+        </w:rPr>
+      </w:pPr>
       <w:r>
         <w:rPr>
           <w:rFonts w:ascii="Times New Roman" w:hAnsi="Times New Roman" w:cs="Times New Roman"/>
           <w:sz w:val="24"/>
           <w:szCs w:val="24"/>
         </w:rPr>
-        <w:t>Hasiholan</w:t>
-      </w:r>
-      <w:proofErr w:type="spellEnd"/>
-      <w:r>
-        <w:rPr>
-          <w:rFonts w:ascii="Times New Roman" w:hAnsi="Times New Roman" w:cs="Times New Roman"/>
-          <w:sz w:val="24"/>
-          <w:szCs w:val="24"/>
-        </w:rPr>
-        <w:t xml:space="preserve"> Omega, S. Tr. T. (</w:t>
-      </w:r>
-      <w:proofErr w:type="gramStart"/>
-      <w:r>
-        <w:rPr>
-          <w:rFonts w:ascii="Times New Roman" w:hAnsi="Times New Roman" w:cs="Times New Roman"/>
-          <w:sz w:val="24"/>
-          <w:szCs w:val="24"/>
-        </w:rPr>
-        <w:t>Founder :</w:t>
-      </w:r>
-      <w:proofErr w:type="gramEnd"/>
-      <w:r>
-        <w:rPr>
-          <w:rFonts w:ascii="Times New Roman" w:hAnsi="Times New Roman" w:cs="Times New Roman"/>
-          <w:sz w:val="24"/>
-          <w:szCs w:val="24"/>
-        </w:rPr>
-        <w:t xml:space="preserve"> BeruangLaut.ID)</w:t>
+        <w:t>[Proverb 11 : 24]</w:t>
       </w:r>
     </w:p>
     <w:p>

</xml_diff>

<commit_message>
Samuel’s Problem Theorem || (06:38 ( W . I . B[Waktu Indonesia bagian Barat]), 23/01/2026), Batam, Kepulauan Riau, Indonesia || #WARGABANTUWARGA #NOBELSNOINDONESIANYES #NUSANTARIANBERSATU #ACAB #LAWANPEMERINTAHANINDONESIAKORUPPENINDASRAKYATDENGANPENGETAHUAN #WANGSANUSANTARABERTOLENRANSI #RUPIAHFIRST #HIDUPMAHASISWA #HIDUPRAKYATINDONESIA
Samuel’s Problem Theorem || (06:38 ( W . I . B[Waktu Indonesia bagian Barat]), 23/01/2026), Batam, Kepulauan Riau, Indonesia || #WARGABANTUWARGA #NOBELSNOINDONESIANYES #NUSANTARIANBERSATU #ACAB #LAWANPEMERINTAHANINDONESIAKORUPPENINDASRAKYATDENGANPENGETAHUAN #WANGSANUSANTARABERTOLENRANSI #RUPIAHFIRST #HIDUPMAHASISWA #HIDUPRAKYATINDONESIA
</commit_message>
<xml_diff>
--- a/Samuel Problem Theorem.docx
+++ b/Samuel Problem Theorem.docx
@@ -178,8 +178,8 @@
               </m:r>
             </m:sup>
             <m:e>
-              <m:sSup>
-                <m:sSupPr>
+              <m:f>
+                <m:fPr>
                   <m:ctrlPr>
                     <w:rPr>
                       <w:rFonts w:ascii="Cambria Math" w:hAnsi="Cambria Math" w:cs="Times New Roman"/>
@@ -188,28 +188,52 @@
                       <w:szCs w:val="24"/>
                     </w:rPr>
                   </m:ctrlPr>
-                </m:sSupPr>
-                <m:e>
+                </m:fPr>
+                <m:num>
                   <m:r>
                     <w:rPr>
                       <w:rFonts w:ascii="Cambria Math" w:hAnsi="Cambria Math" w:cs="Times New Roman"/>
                       <w:sz w:val="24"/>
                       <w:szCs w:val="24"/>
                     </w:rPr>
-                    <m:t>n</m:t>
+                    <m:t>1</m:t>
                   </m:r>
-                </m:e>
-                <m:sup>
-                  <m:r>
-                    <w:rPr>
-                      <w:rFonts w:ascii="Cambria Math" w:hAnsi="Cambria Math" w:cs="Times New Roman"/>
-                      <w:sz w:val="24"/>
-                      <w:szCs w:val="24"/>
-                    </w:rPr>
-                    <m:t>2</m:t>
-                  </m:r>
-                </m:sup>
-              </m:sSup>
+                </m:num>
+                <m:den>
+                  <m:sSup>
+                    <m:sSupPr>
+                      <m:ctrlPr>
+                        <w:rPr>
+                          <w:rFonts w:ascii="Cambria Math" w:hAnsi="Cambria Math" w:cs="Times New Roman"/>
+                          <w:i/>
+                          <w:sz w:val="24"/>
+                          <w:szCs w:val="24"/>
+                        </w:rPr>
+                      </m:ctrlPr>
+                    </m:sSupPr>
+                    <m:e>
+                      <m:r>
+                        <w:rPr>
+                          <w:rFonts w:ascii="Cambria Math" w:hAnsi="Cambria Math" w:cs="Times New Roman"/>
+                          <w:sz w:val="24"/>
+                          <w:szCs w:val="24"/>
+                        </w:rPr>
+                        <m:t>n</m:t>
+                      </m:r>
+                    </m:e>
+                    <m:sup>
+                      <m:r>
+                        <w:rPr>
+                          <w:rFonts w:ascii="Cambria Math" w:hAnsi="Cambria Math" w:cs="Times New Roman"/>
+                          <w:sz w:val="24"/>
+                          <w:szCs w:val="24"/>
+                        </w:rPr>
+                        <m:t>2</m:t>
+                      </m:r>
+                    </m:sup>
+                  </m:sSup>
+                </m:den>
+              </m:f>
             </m:e>
           </m:nary>
           <m:r>

</xml_diff>

<commit_message>
Samuel’s Problem Theorem || (08:54 ( W . I . B[Waktu Indonesia bagian Barat]), 29/01/2026), Batam, Kepulauan Riau, Indonesia || #WARGABANTUWARGA #NOBELSNOINDONESIANYES #NUSANTARIANBERSATU #ACAB #LAWANPEMERINTAHANINDONESIAKORUPPENINDASRAKYATDENGANPENGETAHUAN #WANGSANUSANTARABERTOLENRANSI #RUPIAHFIRST #HIDUPMAHASISWA #HIDUPRAKYATINDONESIA
Samuel’s Problem Theorem || (08:54 ( W . I . B[Waktu Indonesia bagian Barat]), 29/01/2026), Batam, Kepulauan Riau, Indonesia || #WARGABANTUWARGA #NOBELSNOINDONESIANYES #NUSANTARIANBERSATU #ACAB #LAWANPEMERINTAHANINDONESIAKORUPPENINDASRAKYATDENGANPENGETAHUAN #WANGSANUSANTARABERTOLENRANSI #RUPIAHFIRST #HIDUPMAHASISWA #HIDUPRAKYATINDONESIA
</commit_message>
<xml_diff>
--- a/Samuel Problem Theorem.docx
+++ b/Samuel Problem Theorem.docx
@@ -314,7 +314,7 @@
         <w:spacing w:line="360" w:lineRule="auto"/>
         <w:jc w:val="center"/>
         <w:rPr>
-          <w:rFonts w:ascii="Times New Roman" w:hAnsi="Times New Roman" w:cs="Times New Roman"/>
+          <w:rFonts w:ascii="Times New Roman" w:eastAsiaTheme="minorEastAsia" w:hAnsi="Times New Roman" w:cs="Times New Roman"/>
           <w:sz w:val="24"/>
           <w:szCs w:val="24"/>
           <w:lang w:val="id-ID"/>
@@ -326,6 +326,304 @@
         <w:spacing w:line="360" w:lineRule="auto"/>
         <w:jc w:val="center"/>
         <w:rPr>
+          <w:rFonts w:ascii="Times New Roman" w:eastAsiaTheme="minorEastAsia" w:hAnsi="Times New Roman" w:cs="Times New Roman"/>
+          <w:sz w:val="24"/>
+          <w:szCs w:val="24"/>
+        </w:rPr>
+      </w:pPr>
+      <m:oMathPara>
+        <m:oMath>
+          <m:nary>
+            <m:naryPr>
+              <m:chr m:val="∑"/>
+              <m:limLoc m:val="undOvr"/>
+              <m:ctrlPr>
+                <w:rPr>
+                  <w:rFonts w:ascii="Cambria Math" w:hAnsi="Cambria Math" w:cs="Times New Roman"/>
+                  <w:i/>
+                  <w:sz w:val="24"/>
+                  <w:szCs w:val="24"/>
+                </w:rPr>
+              </m:ctrlPr>
+            </m:naryPr>
+            <m:sub>
+              <m:d>
+                <m:dPr>
+                  <m:ctrlPr>
+                    <w:rPr>
+                      <w:rFonts w:ascii="Cambria Math" w:hAnsi="Cambria Math" w:cs="Times New Roman"/>
+                      <w:i/>
+                      <w:sz w:val="24"/>
+                      <w:szCs w:val="24"/>
+                    </w:rPr>
+                  </m:ctrlPr>
+                </m:dPr>
+                <m:e>
+                  <m:r>
+                    <w:rPr>
+                      <w:rFonts w:ascii="Cambria Math" w:hAnsi="Cambria Math" w:cs="Times New Roman"/>
+                      <w:sz w:val="24"/>
+                      <w:szCs w:val="24"/>
+                    </w:rPr>
+                    <m:t>n = 1</m:t>
+                  </m:r>
+                </m:e>
+              </m:d>
+            </m:sub>
+            <m:sup>
+              <m:r>
+                <w:rPr>
+                  <w:rFonts w:ascii="Cambria Math" w:hAnsi="Cambria Math" w:cs="Times New Roman"/>
+                  <w:sz w:val="24"/>
+                  <w:szCs w:val="24"/>
+                </w:rPr>
+                <m:t>∞</m:t>
+              </m:r>
+            </m:sup>
+            <m:e>
+              <m:f>
+                <m:fPr>
+                  <m:ctrlPr>
+                    <w:rPr>
+                      <w:rFonts w:ascii="Cambria Math" w:hAnsi="Cambria Math" w:cs="Times New Roman"/>
+                      <w:i/>
+                      <w:sz w:val="24"/>
+                      <w:szCs w:val="24"/>
+                    </w:rPr>
+                  </m:ctrlPr>
+                </m:fPr>
+                <m:num>
+                  <m:r>
+                    <w:rPr>
+                      <w:rFonts w:ascii="Cambria Math" w:hAnsi="Cambria Math" w:cs="Times New Roman"/>
+                      <w:sz w:val="24"/>
+                      <w:szCs w:val="24"/>
+                    </w:rPr>
+                    <m:t>1</m:t>
+                  </m:r>
+                </m:num>
+                <m:den>
+                  <m:sSup>
+                    <m:sSupPr>
+                      <m:ctrlPr>
+                        <w:rPr>
+                          <w:rFonts w:ascii="Cambria Math" w:hAnsi="Cambria Math" w:cs="Times New Roman"/>
+                          <w:i/>
+                          <w:sz w:val="24"/>
+                          <w:szCs w:val="24"/>
+                        </w:rPr>
+                      </m:ctrlPr>
+                    </m:sSupPr>
+                    <m:e>
+                      <m:r>
+                        <w:rPr>
+                          <w:rFonts w:ascii="Cambria Math" w:hAnsi="Cambria Math" w:cs="Times New Roman"/>
+                          <w:sz w:val="24"/>
+                          <w:szCs w:val="24"/>
+                        </w:rPr>
+                        <m:t>n</m:t>
+                      </m:r>
+                    </m:e>
+                    <m:sup>
+                      <m:r>
+                        <w:rPr>
+                          <w:rFonts w:ascii="Cambria Math" w:hAnsi="Cambria Math" w:cs="Times New Roman"/>
+                          <w:sz w:val="24"/>
+                          <w:szCs w:val="24"/>
+                        </w:rPr>
+                        <m:t>2</m:t>
+                      </m:r>
+                    </m:sup>
+                  </m:sSup>
+                </m:den>
+              </m:f>
+            </m:e>
+          </m:nary>
+          <m:r>
+            <w:rPr>
+              <w:rFonts w:ascii="Cambria Math" w:hAnsi="Cambria Math" w:cs="Times New Roman"/>
+              <w:sz w:val="24"/>
+              <w:szCs w:val="24"/>
+            </w:rPr>
+            <m:t xml:space="preserve"> = </m:t>
+          </m:r>
+          <m:r>
+            <w:rPr>
+              <w:rFonts w:ascii="Cambria Math" w:hAnsi="Cambria Math" w:cs="Times New Roman"/>
+              <w:sz w:val="24"/>
+              <w:szCs w:val="24"/>
+            </w:rPr>
+            <m:t>8,4664723032069970845481049562682</m:t>
+          </m:r>
+        </m:oMath>
+      </m:oMathPara>
+    </w:p>
+    <w:p>
+      <w:pPr>
+        <w:spacing w:line="360" w:lineRule="auto"/>
+        <w:jc w:val="center"/>
+        <w:rPr>
+          <w:rFonts w:ascii="Times New Roman" w:eastAsiaTheme="minorEastAsia" w:hAnsi="Times New Roman" w:cs="Times New Roman"/>
+          <w:sz w:val="24"/>
+          <w:szCs w:val="24"/>
+          <w:lang w:val="id-ID"/>
+        </w:rPr>
+      </w:pPr>
+    </w:p>
+    <w:p>
+      <w:pPr>
+        <w:spacing w:line="360" w:lineRule="auto"/>
+        <w:jc w:val="center"/>
+        <w:rPr>
+          <w:rFonts w:ascii="Times New Roman" w:hAnsi="Times New Roman" w:cs="Times New Roman"/>
+          <w:sz w:val="24"/>
+          <w:szCs w:val="24"/>
+        </w:rPr>
+      </w:pPr>
+      <m:oMathPara>
+        <m:oMath>
+          <m:nary>
+            <m:naryPr>
+              <m:chr m:val="∑"/>
+              <m:limLoc m:val="undOvr"/>
+              <m:ctrlPr>
+                <w:rPr>
+                  <w:rFonts w:ascii="Cambria Math" w:hAnsi="Cambria Math" w:cs="Times New Roman"/>
+                  <w:i/>
+                  <w:sz w:val="24"/>
+                  <w:szCs w:val="24"/>
+                </w:rPr>
+              </m:ctrlPr>
+            </m:naryPr>
+            <m:sub>
+              <m:d>
+                <m:dPr>
+                  <m:ctrlPr>
+                    <w:rPr>
+                      <w:rFonts w:ascii="Cambria Math" w:hAnsi="Cambria Math" w:cs="Times New Roman"/>
+                      <w:i/>
+                      <w:sz w:val="24"/>
+                      <w:szCs w:val="24"/>
+                    </w:rPr>
+                  </m:ctrlPr>
+                </m:dPr>
+                <m:e>
+                  <m:r>
+                    <w:rPr>
+                      <w:rFonts w:ascii="Cambria Math" w:hAnsi="Cambria Math" w:cs="Times New Roman"/>
+                      <w:sz w:val="24"/>
+                      <w:szCs w:val="24"/>
+                    </w:rPr>
+                    <m:t>n = 1</m:t>
+                  </m:r>
+                </m:e>
+              </m:d>
+            </m:sub>
+            <m:sup>
+              <m:r>
+                <w:rPr>
+                  <w:rFonts w:ascii="Cambria Math" w:hAnsi="Cambria Math" w:cs="Times New Roman"/>
+                  <w:sz w:val="24"/>
+                  <w:szCs w:val="24"/>
+                </w:rPr>
+                <m:t>∞</m:t>
+              </m:r>
+            </m:sup>
+            <m:e>
+              <m:f>
+                <m:fPr>
+                  <m:ctrlPr>
+                    <w:rPr>
+                      <w:rFonts w:ascii="Cambria Math" w:hAnsi="Cambria Math" w:cs="Times New Roman"/>
+                      <w:i/>
+                      <w:sz w:val="24"/>
+                      <w:szCs w:val="24"/>
+                    </w:rPr>
+                  </m:ctrlPr>
+                </m:fPr>
+                <m:num>
+                  <m:r>
+                    <w:rPr>
+                      <w:rFonts w:ascii="Cambria Math" w:hAnsi="Cambria Math" w:cs="Times New Roman"/>
+                      <w:sz w:val="24"/>
+                      <w:szCs w:val="24"/>
+                    </w:rPr>
+                    <m:t>1</m:t>
+                  </m:r>
+                </m:num>
+                <m:den>
+                  <m:sSup>
+                    <m:sSupPr>
+                      <m:ctrlPr>
+                        <w:rPr>
+                          <w:rFonts w:ascii="Cambria Math" w:hAnsi="Cambria Math" w:cs="Times New Roman"/>
+                          <w:i/>
+                          <w:sz w:val="24"/>
+                          <w:szCs w:val="24"/>
+                        </w:rPr>
+                      </m:ctrlPr>
+                    </m:sSupPr>
+                    <m:e>
+                      <m:r>
+                        <w:rPr>
+                          <w:rFonts w:ascii="Cambria Math" w:hAnsi="Cambria Math" w:cs="Times New Roman"/>
+                          <w:sz w:val="24"/>
+                          <w:szCs w:val="24"/>
+                        </w:rPr>
+                        <m:t>n</m:t>
+                      </m:r>
+                    </m:e>
+                    <m:sup>
+                      <m:r>
+                        <w:rPr>
+                          <w:rFonts w:ascii="Cambria Math" w:hAnsi="Cambria Math" w:cs="Times New Roman"/>
+                          <w:sz w:val="24"/>
+                          <w:szCs w:val="24"/>
+                        </w:rPr>
+                        <m:t>2</m:t>
+                      </m:r>
+                    </m:sup>
+                  </m:sSup>
+                </m:den>
+              </m:f>
+            </m:e>
+          </m:nary>
+          <m:r>
+            <w:rPr>
+              <w:rFonts w:ascii="Cambria Math" w:hAnsi="Cambria Math" w:cs="Times New Roman"/>
+              <w:sz w:val="24"/>
+              <w:szCs w:val="24"/>
+            </w:rPr>
+            <m:t xml:space="preserve"> = </m:t>
+          </m:r>
+          <m:r>
+            <w:rPr>
+              <w:rFonts w:ascii="Cambria Math" w:hAnsi="Cambria Math" w:cs="Times New Roman"/>
+              <w:sz w:val="24"/>
+              <w:szCs w:val="24"/>
+            </w:rPr>
+            <m:t>8,4664723032069970845481049562682</m:t>
+          </m:r>
+        </m:oMath>
+      </m:oMathPara>
+    </w:p>
+    <w:p>
+      <w:pPr>
+        <w:spacing w:line="360" w:lineRule="auto"/>
+        <w:jc w:val="center"/>
+        <w:rPr>
+          <w:rFonts w:ascii="Times New Roman" w:hAnsi="Times New Roman" w:cs="Times New Roman"/>
+          <w:sz w:val="24"/>
+          <w:szCs w:val="24"/>
+          <w:lang w:val="id-ID"/>
+        </w:rPr>
+      </w:pPr>
+    </w:p>
+    <w:p>
+      <w:pPr>
+        <w:spacing w:line="360" w:lineRule="auto"/>
+        <w:jc w:val="center"/>
+        <w:rPr>
           <w:rFonts w:ascii="Times New Roman" w:hAnsi="Times New Roman" w:cs="Times New Roman"/>
           <w:sz w:val="24"/>
           <w:szCs w:val="24"/>
@@ -423,6 +721,376 @@
           <w:szCs w:val="24"/>
         </w:rPr>
       </w:pPr>
+    </w:p>
+    <w:p>
+      <w:pPr>
+        <w:spacing w:line="360" w:lineRule="auto"/>
+        <w:jc w:val="center"/>
+        <w:rPr>
+          <w:rFonts w:ascii="Times New Roman" w:hAnsi="Times New Roman" w:cs="Times New Roman"/>
+          <w:sz w:val="24"/>
+          <w:szCs w:val="24"/>
+        </w:rPr>
+      </w:pPr>
+      <w:r>
+        <w:rPr>
+          <w:rFonts w:ascii="Times New Roman" w:hAnsi="Times New Roman" w:cs="Times New Roman"/>
+          <w:sz w:val="24"/>
+          <w:szCs w:val="24"/>
+        </w:rPr>
+        <w:t>#RECORDOFRECORTOBEPOORESTCOUNTRYINTHEWORLD2026NAMEDINDONESIACAUSEINDONESIANKAKISTROKRASIGOVERMENT</w:t>
+      </w:r>
+    </w:p>
+    <w:p>
+      <w:pPr>
+        <w:spacing w:line="360" w:lineRule="auto"/>
+        <w:jc w:val="center"/>
+        <w:rPr>
+          <w:rFonts w:ascii="Times New Roman" w:hAnsi="Times New Roman" w:cs="Times New Roman"/>
+          <w:sz w:val="24"/>
+          <w:szCs w:val="24"/>
+        </w:rPr>
+      </w:pPr>
+      <w:r>
+        <w:rPr>
+          <w:rFonts w:ascii="Times New Roman" w:hAnsi="Times New Roman" w:cs="Times New Roman"/>
+          <w:sz w:val="24"/>
+          <w:szCs w:val="24"/>
+        </w:rPr>
+        <w:lastRenderedPageBreak/>
+        <w:t>#REKORTERBARUINDONESIAMENJADINEGARATERMISKINDIDUNIA22026</w:t>
+      </w:r>
+    </w:p>
+    <w:p>
+      <w:pPr>
+        <w:spacing w:line="360" w:lineRule="auto"/>
+        <w:jc w:val="center"/>
+        <w:rPr>
+          <w:rFonts w:ascii="Times New Roman" w:hAnsi="Times New Roman" w:cs="Times New Roman"/>
+          <w:sz w:val="24"/>
+          <w:szCs w:val="24"/>
+        </w:rPr>
+      </w:pPr>
+      <w:r>
+        <w:rPr>
+          <w:rFonts w:ascii="Times New Roman" w:hAnsi="Times New Roman" w:cs="Times New Roman"/>
+          <w:sz w:val="24"/>
+          <w:szCs w:val="24"/>
+        </w:rPr>
+        <w:t>#KESETIAANPADAPENDIRIBANGSA</w:t>
+      </w:r>
+    </w:p>
+    <w:p>
+      <w:pPr>
+        <w:spacing w:line="360" w:lineRule="auto"/>
+        <w:jc w:val="center"/>
+        <w:rPr>
+          <w:rFonts w:ascii="Times New Roman" w:hAnsi="Times New Roman" w:cs="Times New Roman"/>
+          <w:sz w:val="24"/>
+          <w:szCs w:val="24"/>
+        </w:rPr>
+      </w:pPr>
+      <w:r>
+        <w:rPr>
+          <w:rFonts w:ascii="Times New Roman" w:hAnsi="Times New Roman" w:cs="Times New Roman"/>
+          <w:sz w:val="24"/>
+          <w:szCs w:val="24"/>
+        </w:rPr>
+        <w:t>#LAWANPEMERINTAHKORUPPENINDASRAKYATINDONESIADENGANPENGETAHUAN</w:t>
+      </w:r>
+    </w:p>
+    <w:p>
+      <w:pPr>
+        <w:spacing w:line="360" w:lineRule="auto"/>
+        <w:jc w:val="center"/>
+        <w:rPr>
+          <w:rFonts w:ascii="Times New Roman" w:hAnsi="Times New Roman" w:cs="Times New Roman"/>
+          <w:sz w:val="24"/>
+          <w:szCs w:val="24"/>
+        </w:rPr>
+      </w:pPr>
+      <w:r>
+        <w:rPr>
+          <w:rFonts w:ascii="Times New Roman" w:hAnsi="Times New Roman" w:cs="Times New Roman"/>
+          <w:sz w:val="24"/>
+          <w:szCs w:val="24"/>
+        </w:rPr>
+        <w:t>#</w:t>
+      </w:r>
+      <w:r>
+        <w:rPr>
+          <w:rFonts w:ascii="Times New Roman" w:hAnsi="Times New Roman" w:cs="Times New Roman"/>
+          <w:sz w:val="24"/>
+          <w:szCs w:val="24"/>
+        </w:rPr>
+        <w:t>NUSANTARIANFIRSTHOMODEUS</w:t>
+      </w:r>
+    </w:p>
+    <w:p>
+      <w:pPr>
+        <w:spacing w:line="360" w:lineRule="auto"/>
+        <w:jc w:val="center"/>
+        <w:rPr>
+          <w:rFonts w:ascii="Times New Roman" w:hAnsi="Times New Roman" w:cs="Times New Roman"/>
+          <w:sz w:val="24"/>
+          <w:szCs w:val="24"/>
+        </w:rPr>
+      </w:pPr>
+      <w:r>
+        <w:rPr>
+          <w:rFonts w:ascii="Times New Roman" w:hAnsi="Times New Roman" w:cs="Times New Roman"/>
+          <w:sz w:val="24"/>
+          <w:szCs w:val="24"/>
+        </w:rPr>
+        <w:t>#SUMATERATANAHEMAS</w:t>
+      </w:r>
+    </w:p>
+    <w:p>
+      <w:pPr>
+        <w:spacing w:line="360" w:lineRule="auto"/>
+        <w:jc w:val="center"/>
+        <w:rPr>
+          <w:rFonts w:ascii="Times New Roman" w:hAnsi="Times New Roman" w:cs="Times New Roman"/>
+          <w:sz w:val="24"/>
+          <w:szCs w:val="24"/>
+        </w:rPr>
+      </w:pPr>
+      <w:r>
+        <w:rPr>
+          <w:rFonts w:ascii="Times New Roman" w:hAnsi="Times New Roman" w:cs="Times New Roman"/>
+          <w:sz w:val="24"/>
+          <w:szCs w:val="24"/>
+        </w:rPr>
+        <w:t>#JAWASURGAPARAILMUWANDUNIA</w:t>
+      </w:r>
+    </w:p>
+    <w:p>
+      <w:pPr>
+        <w:spacing w:line="360" w:lineRule="auto"/>
+        <w:jc w:val="center"/>
+        <w:rPr>
+          <w:rFonts w:ascii="Times New Roman" w:hAnsi="Times New Roman" w:cs="Times New Roman"/>
+          <w:sz w:val="24"/>
+          <w:szCs w:val="24"/>
+        </w:rPr>
+      </w:pPr>
+      <w:r>
+        <w:rPr>
+          <w:rFonts w:ascii="Times New Roman" w:hAnsi="Times New Roman" w:cs="Times New Roman"/>
+          <w:sz w:val="24"/>
+          <w:szCs w:val="24"/>
+        </w:rPr>
+        <w:t>#KALIMANTANPARUPARUDUNIA</w:t>
+      </w:r>
+    </w:p>
+    <w:p>
+      <w:pPr>
+        <w:spacing w:line="360" w:lineRule="auto"/>
+        <w:jc w:val="center"/>
+        <w:rPr>
+          <w:rFonts w:ascii="Times New Roman" w:hAnsi="Times New Roman" w:cs="Times New Roman"/>
+          <w:sz w:val="24"/>
+          <w:szCs w:val="24"/>
+        </w:rPr>
+      </w:pPr>
+      <w:r>
+        <w:rPr>
+          <w:rFonts w:ascii="Times New Roman" w:hAnsi="Times New Roman" w:cs="Times New Roman"/>
+          <w:sz w:val="24"/>
+          <w:szCs w:val="24"/>
+        </w:rPr>
+        <w:t>#SULAWESIPUSATMARITIMDUNIA</w:t>
+      </w:r>
+    </w:p>
+    <w:p>
+      <w:pPr>
+        <w:spacing w:line="360" w:lineRule="auto"/>
+        <w:jc w:val="center"/>
+        <w:rPr>
+          <w:rFonts w:ascii="Times New Roman" w:hAnsi="Times New Roman" w:cs="Times New Roman"/>
+          <w:sz w:val="24"/>
+          <w:szCs w:val="24"/>
+        </w:rPr>
+      </w:pPr>
+      <w:r>
+        <w:rPr>
+          <w:rFonts w:ascii="Times New Roman" w:hAnsi="Times New Roman" w:cs="Times New Roman"/>
+          <w:sz w:val="24"/>
+          <w:szCs w:val="24"/>
+        </w:rPr>
+        <w:t>#PAPUAHATINURANINUSANTARA</w:t>
+      </w:r>
+    </w:p>
+    <w:p>
+      <w:pPr>
+        <w:spacing w:line="360" w:lineRule="auto"/>
+        <w:jc w:val="center"/>
+        <w:rPr>
+          <w:rFonts w:ascii="Times New Roman" w:hAnsi="Times New Roman" w:cs="Times New Roman"/>
+          <w:sz w:val="24"/>
+          <w:szCs w:val="24"/>
+        </w:rPr>
+      </w:pPr>
+      <w:r>
+        <w:rPr>
+          <w:rFonts w:ascii="Times New Roman" w:hAnsi="Times New Roman" w:cs="Times New Roman"/>
+          <w:sz w:val="24"/>
+          <w:szCs w:val="24"/>
+        </w:rPr>
+        <w:t>#LAWANINTELPEMECAHBELAHBANGSANUSANTARA</w:t>
+      </w:r>
+    </w:p>
+    <w:p>
+      <w:pPr>
+        <w:spacing w:line="360" w:lineRule="auto"/>
+        <w:jc w:val="center"/>
+        <w:rPr>
+          <w:rFonts w:ascii="Times New Roman" w:hAnsi="Times New Roman" w:cs="Times New Roman"/>
+          <w:sz w:val="24"/>
+          <w:szCs w:val="24"/>
+        </w:rPr>
+      </w:pPr>
+      <w:r>
+        <w:rPr>
+          <w:rFonts w:ascii="Times New Roman" w:hAnsi="Times New Roman" w:cs="Times New Roman"/>
+          <w:sz w:val="24"/>
+          <w:szCs w:val="24"/>
+        </w:rPr>
+        <w:t>#KITABUKANHANYARAKYATINDONESIATAPIKITASELAMANYAWANGSANUSANTARA</w:t>
+      </w:r>
+    </w:p>
+    <w:p>
+      <w:pPr>
+        <w:spacing w:line="360" w:lineRule="auto"/>
+        <w:jc w:val="center"/>
+        <w:rPr>
+          <w:rFonts w:ascii="Times New Roman" w:hAnsi="Times New Roman" w:cs="Times New Roman"/>
+          <w:sz w:val="24"/>
+          <w:szCs w:val="24"/>
+        </w:rPr>
+      </w:pPr>
+      <w:r>
+        <w:rPr>
+          <w:rFonts w:ascii="Times New Roman" w:hAnsi="Times New Roman" w:cs="Times New Roman"/>
+          <w:sz w:val="24"/>
+          <w:szCs w:val="24"/>
+        </w:rPr>
+        <w:t>#PENDIDIKANMENGHANCURKANKEMISKINAN</w:t>
+      </w:r>
+    </w:p>
+    <w:p>
+      <w:pPr>
+        <w:spacing w:line="360" w:lineRule="auto"/>
+        <w:jc w:val="center"/>
+        <w:rPr>
+          <w:rFonts w:ascii="Times New Roman" w:hAnsi="Times New Roman" w:cs="Times New Roman"/>
+          <w:sz w:val="24"/>
+          <w:szCs w:val="24"/>
+        </w:rPr>
+      </w:pPr>
+      <w:r>
+        <w:rPr>
+          <w:rFonts w:ascii="Times New Roman" w:hAnsi="Times New Roman" w:cs="Times New Roman"/>
+          <w:sz w:val="24"/>
+          <w:szCs w:val="24"/>
+        </w:rPr>
+        <w:t>#LAWANKEDUNGUAN</w:t>
+      </w:r>
+    </w:p>
+    <w:p>
+      <w:pPr>
+        <w:spacing w:line="360" w:lineRule="auto"/>
+        <w:jc w:val="center"/>
+        <w:rPr>
+          <w:rFonts w:ascii="Times New Roman" w:hAnsi="Times New Roman" w:cs="Times New Roman"/>
+          <w:sz w:val="24"/>
+          <w:szCs w:val="24"/>
+        </w:rPr>
+      </w:pPr>
+      <w:r>
+        <w:rPr>
+          <w:rFonts w:ascii="Times New Roman" w:hAnsi="Times New Roman" w:cs="Times New Roman"/>
+          <w:sz w:val="24"/>
+          <w:szCs w:val="24"/>
+        </w:rPr>
+        <w:t>#LAWANATHEISME</w:t>
+      </w:r>
+    </w:p>
+    <w:p>
+      <w:pPr>
+        <w:spacing w:line="360" w:lineRule="auto"/>
+        <w:jc w:val="center"/>
+        <w:rPr>
+          <w:rFonts w:ascii="Times New Roman" w:hAnsi="Times New Roman" w:cs="Times New Roman"/>
+          <w:sz w:val="24"/>
+          <w:szCs w:val="24"/>
+        </w:rPr>
+      </w:pPr>
+      <w:r>
+        <w:rPr>
+          <w:rFonts w:ascii="Times New Roman" w:hAnsi="Times New Roman" w:cs="Times New Roman"/>
+          <w:sz w:val="24"/>
+          <w:szCs w:val="24"/>
+        </w:rPr>
+        <w:t>#INDONESIABUKANTEMPATUNTUKPARAATHEIS</w:t>
+      </w:r>
+    </w:p>
+    <w:p>
+      <w:pPr>
+        <w:spacing w:line="360" w:lineRule="auto"/>
+        <w:jc w:val="center"/>
+        <w:rPr>
+          <w:rFonts w:ascii="Times New Roman" w:hAnsi="Times New Roman" w:cs="Times New Roman"/>
+          <w:sz w:val="24"/>
+          <w:szCs w:val="24"/>
+        </w:rPr>
+      </w:pPr>
+      <w:r>
+        <w:rPr>
+          <w:rFonts w:ascii="Times New Roman" w:hAnsi="Times New Roman" w:cs="Times New Roman"/>
+          <w:sz w:val="24"/>
+          <w:szCs w:val="24"/>
+        </w:rPr>
+        <w:t>#NUSANTARAHARUSBERKETUHANANYANGMAHAESABUKANKEAGAMAANYANGMAHAESA</w:t>
+      </w:r>
+    </w:p>
+    <w:p>
+      <w:pPr>
+        <w:spacing w:line="360" w:lineRule="auto"/>
+        <w:jc w:val="center"/>
+        <w:rPr>
+          <w:rFonts w:ascii="Times New Roman" w:hAnsi="Times New Roman" w:cs="Times New Roman"/>
+          <w:sz w:val="24"/>
+          <w:szCs w:val="24"/>
+        </w:rPr>
+      </w:pPr>
+      <w:r>
+        <w:rPr>
+          <w:rFonts w:ascii="Times New Roman" w:hAnsi="Times New Roman" w:cs="Times New Roman"/>
+          <w:sz w:val="24"/>
+          <w:szCs w:val="24"/>
+        </w:rPr>
+        <w:t>#AGAMADILUARAGAMAYANGDIAKUIOLEHNEGARAADALAHBENTUKDEMOKRASISASINEGARAYANGHARUSBERKETUHANANANYANGMAHAESA</w:t>
+      </w:r>
+    </w:p>
+    <w:p>
+      <w:pPr>
+        <w:spacing w:line="360" w:lineRule="auto"/>
+        <w:jc w:val="center"/>
+        <w:rPr>
+          <w:rFonts w:ascii="Times New Roman" w:hAnsi="Times New Roman" w:cs="Times New Roman"/>
+          <w:sz w:val="24"/>
+          <w:szCs w:val="24"/>
+        </w:rPr>
+      </w:pPr>
+      <w:r>
+        <w:rPr>
+          <w:rFonts w:ascii="Times New Roman" w:hAnsi="Times New Roman" w:cs="Times New Roman"/>
+          <w:sz w:val="24"/>
+          <w:szCs w:val="24"/>
+        </w:rPr>
+        <w:t>#RECORDON2026</w:t>
+      </w:r>
     </w:p>
     <w:sectPr>
       <w:pgSz w:w="11906" w:h="16838" w:code="9"/>

</xml_diff>